<commit_message>
Created a final Assignment file
</commit_message>
<xml_diff>
--- a/Assignment 5.docx
+++ b/Assignment 5.docx
@@ -14,7 +14,15 @@
         <w:rPr>
           <w:lang w:val="en-US"/>
         </w:rPr>
-        <w:t>Assignment 5</w:t>
+        <w:t>A</w:t>
+      </w:r>
+      <w:bookmarkStart w:id="0" w:name="_GoBack"/>
+      <w:bookmarkEnd w:id="0"/>
+      <w:r>
+        <w:rPr>
+          <w:lang w:val="en-US"/>
+        </w:rPr>
+        <w:t>ssignment 5</w:t>
       </w:r>
     </w:p>
     <w:p>
@@ -44,11 +52,25 @@
           <w:lang w:val="en-US" w:eastAsia="en-GB"/>
         </w:rPr>
       </w:pPr>
-      <w:r>
-        <w:rPr>
-          <w:lang w:val="en-US"/>
-        </w:rPr>
-        <w:t xml:space="preserve">Why? – </w:t>
+      <w:proofErr w:type="gramStart"/>
+      <w:r>
+        <w:rPr>
+          <w:lang w:val="en-US"/>
+        </w:rPr>
+        <w:t>Why?:</w:t>
+      </w:r>
+      <w:proofErr w:type="gramEnd"/>
+      <w:r>
+        <w:rPr>
+          <w:lang w:val="en-US"/>
+        </w:rPr>
+        <w:br/>
+      </w:r>
+      <w:r>
+        <w:rPr>
+          <w:lang w:val="en-US"/>
+        </w:rPr>
+        <w:t xml:space="preserve"> </w:t>
       </w:r>
       <w:hyperlink r:id="rId4" w:history="1">
         <w:r>
@@ -72,10 +94,142 @@
     <w:p>
       <w:pPr>
         <w:rPr>
-          <w:lang w:val="en-US"/>
-        </w:rPr>
-      </w:pPr>
-    </w:p>
+          <w:rFonts w:ascii="Times New Roman" w:eastAsia="Times New Roman" w:hAnsi="Times New Roman" w:cs="Times New Roman"/>
+          <w:lang w:val="en-US" w:eastAsia="en-GB"/>
+        </w:rPr>
+      </w:pPr>
+    </w:p>
+    <w:p>
+      <w:pPr>
+        <w:rPr>
+          <w:rFonts w:eastAsia="Times New Roman"/>
+          <w:lang w:eastAsia="en-GB"/>
+        </w:rPr>
+      </w:pPr>
+      <w:r>
+        <w:rPr>
+          <w:rFonts w:ascii="Times New Roman" w:eastAsia="Times New Roman" w:hAnsi="Times New Roman" w:cs="Times New Roman"/>
+          <w:lang w:val="en-US" w:eastAsia="en-GB"/>
+        </w:rPr>
+        <w:t xml:space="preserve">The math behind scaling: </w:t>
+      </w:r>
+      <w:hyperlink r:id="rId5" w:history="1">
+        <w:r>
+          <w:rPr>
+            <w:rStyle w:val="Hyperlink"/>
+            <w:rFonts w:eastAsia="Times New Roman"/>
+          </w:rPr>
+          <w:t>https://sebastianraschka.com</w:t>
+        </w:r>
+        <w:r>
+          <w:rPr>
+            <w:rStyle w:val="Hyperlink"/>
+            <w:rFonts w:eastAsia="Times New Roman"/>
+          </w:rPr>
+          <w:t>/</w:t>
+        </w:r>
+        <w:r>
+          <w:rPr>
+            <w:rStyle w:val="Hyperlink"/>
+            <w:rFonts w:eastAsia="Times New Roman"/>
+          </w:rPr>
+          <w:t>Articles/2014_about_feature_scaling.html</w:t>
+        </w:r>
+      </w:hyperlink>
+    </w:p>
+    <w:p>
+      <w:pPr>
+        <w:rPr>
+          <w:rFonts w:ascii="Times New Roman" w:eastAsia="Times New Roman" w:hAnsi="Times New Roman" w:cs="Times New Roman"/>
+          <w:lang w:eastAsia="en-GB"/>
+        </w:rPr>
+      </w:pPr>
+    </w:p>
+    <w:p>
+      <w:pPr>
+        <w:rPr>
+          <w:rFonts w:ascii="Times New Roman" w:eastAsia="Times New Roman" w:hAnsi="Times New Roman" w:cs="Times New Roman"/>
+          <w:lang w:eastAsia="en-GB"/>
+        </w:rPr>
+      </w:pPr>
+      <w:r>
+        <w:rPr>
+          <w:rFonts w:ascii="Times New Roman" w:eastAsia="Times New Roman" w:hAnsi="Times New Roman" w:cs="Times New Roman"/>
+          <w:lang w:eastAsia="en-GB"/>
+        </w:rPr>
+        <w:t>Another Scaling tut:</w:t>
+      </w:r>
+    </w:p>
+    <w:p>
+      <w:pPr>
+        <w:rPr>
+          <w:rFonts w:eastAsia="Times New Roman"/>
+        </w:rPr>
+      </w:pPr>
+      <w:hyperlink r:id="rId6" w:history="1">
+        <w:r>
+          <w:rPr>
+            <w:rStyle w:val="Hyperlink"/>
+            <w:rFonts w:eastAsia="Times New Roman"/>
+          </w:rPr>
+          <w:t>http://benalexkeen.com/feature-scaling-with-scikit-learn/</w:t>
+        </w:r>
+      </w:hyperlink>
+    </w:p>
+    <w:p>
+      <w:pPr>
+        <w:rPr>
+          <w:rFonts w:eastAsia="Times New Roman"/>
+        </w:rPr>
+      </w:pPr>
+    </w:p>
+    <w:p>
+      <w:pPr>
+        <w:rPr>
+          <w:rFonts w:eastAsia="Times New Roman"/>
+        </w:rPr>
+      </w:pPr>
+      <w:r>
+        <w:rPr>
+          <w:rFonts w:eastAsia="Times New Roman"/>
+        </w:rPr>
+        <w:t>All scaling methods:</w:t>
+      </w:r>
+    </w:p>
+    <w:p>
+      <w:pPr>
+        <w:rPr>
+          <w:rFonts w:eastAsia="Times New Roman"/>
+          <w:lang w:eastAsia="en-GB"/>
+        </w:rPr>
+      </w:pPr>
+      <w:hyperlink r:id="rId7" w:history="1">
+        <w:r>
+          <w:rPr>
+            <w:rStyle w:val="Hyperlink"/>
+            <w:rFonts w:eastAsia="Times New Roman"/>
+          </w:rPr>
+          <w:t>https://scikit-learn.org/stable/modules/preprocessing.html</w:t>
+        </w:r>
+      </w:hyperlink>
+    </w:p>
+    <w:p>
+      <w:pPr>
+        <w:rPr>
+          <w:rFonts w:eastAsia="Times New Roman"/>
+          <w:lang w:eastAsia="en-GB"/>
+        </w:rPr>
+      </w:pPr>
+    </w:p>
+    <w:p>
+      <w:pPr>
+        <w:rPr>
+          <w:rFonts w:ascii="Times New Roman" w:eastAsia="Times New Roman" w:hAnsi="Times New Roman" w:cs="Times New Roman"/>
+          <w:lang w:eastAsia="en-GB"/>
+        </w:rPr>
+      </w:pPr>
+    </w:p>
+    <w:p/>
     <w:p>
       <w:pPr>
         <w:rPr>
@@ -124,15 +278,82 @@
         </w:rPr>
         <w:t xml:space="preserve">and </w:t>
       </w:r>
-      <w:r>
-        <w:rPr>
-          <w:lang w:val="en-US"/>
-        </w:rPr>
-        <w:t>MinMaxScalar (between 0 and 1)</w:t>
-      </w:r>
-      <w:bookmarkStart w:id="0" w:name="_GoBack"/>
-      <w:bookmarkEnd w:id="0"/>
-    </w:p>
+      <w:proofErr w:type="spellStart"/>
+      <w:r>
+        <w:rPr>
+          <w:lang w:val="en-US"/>
+        </w:rPr>
+        <w:t>MinMaxScalar</w:t>
+      </w:r>
+      <w:proofErr w:type="spellEnd"/>
+      <w:r>
+        <w:rPr>
+          <w:lang w:val="en-US"/>
+        </w:rPr>
+        <w:t xml:space="preserve"> (between 0 and 1)</w:t>
+      </w:r>
+    </w:p>
+    <w:p>
+      <w:pPr>
+        <w:rPr>
+          <w:lang w:val="en-US"/>
+        </w:rPr>
+      </w:pPr>
+    </w:p>
+    <w:p>
+      <w:pPr>
+        <w:rPr>
+          <w:lang w:val="en-US"/>
+        </w:rPr>
+      </w:pPr>
+      <w:r>
+        <w:rPr>
+          <w:lang w:val="en-US"/>
+        </w:rPr>
+        <w:t>Edge Detection</w:t>
+      </w:r>
+    </w:p>
+    <w:p>
+      <w:pPr>
+        <w:rPr>
+          <w:rFonts w:eastAsia="Times New Roman"/>
+          <w:lang w:eastAsia="en-GB"/>
+        </w:rPr>
+      </w:pPr>
+      <w:hyperlink r:id="rId8" w:history="1">
+        <w:r>
+          <w:rPr>
+            <w:rStyle w:val="Hyperlink"/>
+            <w:rFonts w:eastAsia="Times New Roman"/>
+          </w:rPr>
+          <w:t>https://towardsdatascience.com/canny-edge-detection-step-by-step-in-python-computer-vision-b49c3a2d8123</w:t>
+        </w:r>
+      </w:hyperlink>
+    </w:p>
+    <w:p/>
+    <w:p>
+      <w:r>
+        <w:t>Maybe not important:'</w:t>
+      </w:r>
+    </w:p>
+    <w:p>
+      <w:pPr>
+        <w:rPr>
+          <w:rFonts w:eastAsia="Times New Roman"/>
+          <w:lang w:eastAsia="en-GB"/>
+        </w:rPr>
+      </w:pPr>
+      <w:hyperlink r:id="rId9" w:history="1">
+        <w:r>
+          <w:rPr>
+            <w:rStyle w:val="Hyperlink"/>
+            <w:rFonts w:eastAsia="Times New Roman"/>
+          </w:rPr>
+          <w:t>https://scikit-image.org/docs/dev/auto_examples/edges/plot_canny.html</w:t>
+        </w:r>
+      </w:hyperlink>
+    </w:p>
+    <w:p/>
     <w:sectPr>
       <w:pgSz w:w="11900" w:h="16840"/>
       <w:pgMar w:top="1417" w:right="1417" w:bottom="1417" w:left="1417" w:header="708" w:footer="708" w:gutter="0"/>
@@ -616,6 +837,18 @@
       <w:u w:val="single"/>
     </w:rPr>
   </w:style>
+  <w:style w:type="character" w:styleId="FollowedHyperlink">
+    <w:name w:val="FollowedHyperlink"/>
+    <w:basedOn w:val="DefaultParagraphFont"/>
+    <w:uiPriority w:val="99"/>
+    <w:semiHidden/>
+    <w:unhideWhenUsed/>
+    <w:rsid w:val="005E1CCF"/>
+    <w:rPr>
+      <w:color w:val="954F72" w:themeColor="followedHyperlink"/>
+      <w:u w:val="single"/>
+    </w:rPr>
+  </w:style>
 </w:styles>
 </file>
 

</xml_diff>